<commit_message>
Añadidos nuevos scripts que representan los 4 casos de estudio. Además, los casos 1 y 2 están completos.
</commit_message>
<xml_diff>
--- a/Proyecto/Casos de estudio 1.docx
+++ b/Proyecto/Casos de estudio 1.docx
@@ -3020,25 +3020,7 @@
           <w:u w:val="single"/>
           <w:lang w:val="es-ES"/>
         </w:rPr>
-        <w:t>---</w:t>
-      </w:r>
-      <w:proofErr w:type="spellStart"/>
-      <w:r>
-        <w:rPr>
-          <w:b/>
-          <w:u w:val="single"/>
-          <w:lang w:val="es-ES"/>
-        </w:rPr>
-        <w:t>Clusters</w:t>
-      </w:r>
-      <w:proofErr w:type="spellEnd"/>
-      <w:r>
-        <w:rPr>
-          <w:b/>
-          <w:u w:val="single"/>
-          <w:lang w:val="es-ES"/>
-        </w:rPr>
-        <w:t xml:space="preserve"> 1</w:t>
+        <w:t>---Clusters 1</w:t>
       </w:r>
     </w:p>
     <w:p>
@@ -3066,23 +3048,8 @@
         <w:rPr>
           <w:lang w:val="es-ES"/>
         </w:rPr>
-        <w:t xml:space="preserve">es pertenecen al mismo </w:t>
-      </w:r>
-      <w:proofErr w:type="spellStart"/>
-      <w:r>
-        <w:rPr>
-          <w:lang w:val="es-ES"/>
-        </w:rPr>
-        <w:t>cluster</w:t>
-      </w:r>
-      <w:proofErr w:type="spellEnd"/>
-      <w:r>
-        <w:rPr>
-          <w:lang w:val="es-ES"/>
-        </w:rPr>
-        <w:t xml:space="preserve">, es decir, se ha seleccionado la variable </w:t>
-      </w:r>
-      <w:proofErr w:type="spellStart"/>
+        <w:t xml:space="preserve">es pertenecen al mismo cluster, es decir, se ha seleccionado la variable </w:t>
+      </w:r>
       <w:r>
         <w:rPr>
           <w:i/>
@@ -3090,7 +3057,6 @@
         </w:rPr>
         <w:t>clusters_fijados</w:t>
       </w:r>
-      <w:proofErr w:type="spellEnd"/>
       <w:r>
         <w:rPr>
           <w:lang w:val="es-ES"/>
@@ -6052,21 +6018,7 @@
         <w:rPr>
           <w:lang w:val="es-ES"/>
         </w:rPr>
-        <w:t xml:space="preserve"> </w:t>
-      </w:r>
-      <w:proofErr w:type="spellStart"/>
-      <w:r>
-        <w:rPr>
-          <w:lang w:val="es-ES"/>
-        </w:rPr>
-        <w:t>Clusters</w:t>
-      </w:r>
-      <w:proofErr w:type="spellEnd"/>
-      <w:r>
-        <w:rPr>
-          <w:lang w:val="es-ES"/>
-        </w:rPr>
-        <w:t>:</w:t>
+        <w:t xml:space="preserve"> Clusters:</w:t>
       </w:r>
       <w:r>
         <w:rPr>
@@ -6921,21 +6873,7 @@
         <w:rPr>
           <w:lang w:val="es-ES"/>
         </w:rPr>
-        <w:t xml:space="preserve"> </w:t>
-      </w:r>
-      <w:proofErr w:type="spellStart"/>
-      <w:r>
-        <w:rPr>
-          <w:lang w:val="es-ES"/>
-        </w:rPr>
-        <w:t>Clusters</w:t>
-      </w:r>
-      <w:proofErr w:type="spellEnd"/>
-      <w:r>
-        <w:rPr>
-          <w:lang w:val="es-ES"/>
-        </w:rPr>
-        <w:t>: 1.</w:t>
+        <w:t xml:space="preserve"> Clusters: 1.</w:t>
       </w:r>
     </w:p>
     <w:p>
@@ -7264,25 +7202,7 @@
           <w:u w:val="single"/>
           <w:lang w:val="es-ES"/>
         </w:rPr>
-        <w:t>---</w:t>
-      </w:r>
-      <w:proofErr w:type="spellStart"/>
-      <w:r>
-        <w:rPr>
-          <w:b/>
-          <w:u w:val="single"/>
-          <w:lang w:val="es-ES"/>
-        </w:rPr>
-        <w:t>Clusters</w:t>
-      </w:r>
-      <w:proofErr w:type="spellEnd"/>
-      <w:r>
-        <w:rPr>
-          <w:b/>
-          <w:u w:val="single"/>
-          <w:lang w:val="es-ES"/>
-        </w:rPr>
-        <w:t xml:space="preserve"> 2</w:t>
+        <w:t>---Clusters 2</w:t>
       </w:r>
     </w:p>
     <w:p>
@@ -7306,7 +7226,6 @@
         </w:rPr>
         <w:t xml:space="preserve">Al lanzar las ejecuciones de este caso, se decide, además, hacer que la variable </w:t>
       </w:r>
-      <w:proofErr w:type="spellStart"/>
       <w:r>
         <w:rPr>
           <w:i/>
@@ -7314,40 +7233,11 @@
         </w:rPr>
         <w:t>clusters_fijados</w:t>
       </w:r>
-      <w:proofErr w:type="spellEnd"/>
-      <w:r>
-        <w:rPr>
-          <w:lang w:val="es-ES"/>
-        </w:rPr>
-        <w:t xml:space="preserve"> sea igual a 2. A continuación se presentan las gráficas que las de la figura XXX3, pero solamente para 10, 20 y 50 sensores, pues carece de sentido tener dos </w:t>
-      </w:r>
-      <w:proofErr w:type="spellStart"/>
-      <w:r>
-        <w:rPr>
-          <w:lang w:val="es-ES"/>
-        </w:rPr>
-        <w:t>clusters</w:t>
-      </w:r>
-      <w:proofErr w:type="spellEnd"/>
-      <w:r>
-        <w:rPr>
-          <w:lang w:val="es-ES"/>
-        </w:rPr>
-        <w:t xml:space="preserve"> para solo 2 sensores y 5 sensores. En el caso de 2 sensores, por ejemplo, con dos </w:t>
-      </w:r>
-      <w:proofErr w:type="spellStart"/>
-      <w:r>
-        <w:rPr>
-          <w:lang w:val="es-ES"/>
-        </w:rPr>
-        <w:t>clusters</w:t>
-      </w:r>
-      <w:proofErr w:type="spellEnd"/>
-      <w:r>
-        <w:rPr>
-          <w:lang w:val="es-ES"/>
-        </w:rPr>
-        <w:t xml:space="preserve"> tendríamos dos sensores que radian de forma totalmente independiente.</w:t>
+      <w:r>
+        <w:rPr>
+          <w:lang w:val="es-ES"/>
+        </w:rPr>
+        <w:t xml:space="preserve"> sea igual a 2. A continuación se presentan las gráficas que las de la figura XXX3, pero solamente para 10, 20 y 50 sensores, pues carece de sentido tener dos clusters para solo 2 sensores y 5 sensores. En el caso de 2 sensores, por ejemplo, con dos clusters tendríamos dos sensores que radian de forma totalmente independiente.</w:t>
       </w:r>
     </w:p>
     <w:p>
@@ -9285,21 +9175,7 @@
         <w:rPr>
           <w:lang w:val="es-ES"/>
         </w:rPr>
-        <w:t xml:space="preserve">. Caso 1. </w:t>
-      </w:r>
-      <w:proofErr w:type="spellStart"/>
-      <w:r>
-        <w:rPr>
-          <w:lang w:val="es-ES"/>
-        </w:rPr>
-        <w:t>Clusters</w:t>
-      </w:r>
-      <w:proofErr w:type="spellEnd"/>
-      <w:r>
-        <w:rPr>
-          <w:lang w:val="es-ES"/>
-        </w:rPr>
-        <w:t>:</w:t>
+        <w:t>. Caso 1. Clusters:</w:t>
       </w:r>
       <w:r>
         <w:rPr>
@@ -9333,35 +9209,7 @@
         <w:rPr>
           <w:lang w:val="es-ES"/>
         </w:rPr>
-        <w:t xml:space="preserve">Al igual que anteriormente, se presenta una tabla resumen de la tabla superior. Al contrario que las tablas anteriores, esta incluye la diferencia en cuanto a la media del caso de 2 </w:t>
-      </w:r>
-      <w:proofErr w:type="spellStart"/>
-      <w:r>
-        <w:rPr>
-          <w:lang w:val="es-ES"/>
-        </w:rPr>
-        <w:t>clusters</w:t>
-      </w:r>
-      <w:proofErr w:type="spellEnd"/>
-      <w:r>
-        <w:rPr>
-          <w:lang w:val="es-ES"/>
-        </w:rPr>
-        <w:t xml:space="preserve"> con respecto al caso de 1 </w:t>
-      </w:r>
-      <w:proofErr w:type="spellStart"/>
-      <w:r>
-        <w:rPr>
-          <w:lang w:val="es-ES"/>
-        </w:rPr>
-        <w:t>cluster</w:t>
-      </w:r>
-      <w:proofErr w:type="spellEnd"/>
-      <w:r>
-        <w:rPr>
-          <w:lang w:val="es-ES"/>
-        </w:rPr>
-        <w:t>:</w:t>
+        <w:t>Al igual que anteriormente, se presenta una tabla resumen de la tabla superior. Al contrario que las tablas anteriores, esta incluye la diferencia en cuanto a la media del caso de 2 clusters con respecto al caso de 1 cluster:</w:t>
       </w:r>
     </w:p>
     <w:p>
@@ -9422,17 +9270,8 @@
                 <w:b/>
                 <w:lang w:val="es-ES"/>
               </w:rPr>
-              <w:t xml:space="preserve"> 2 </w:t>
-            </w:r>
-            <w:proofErr w:type="spellStart"/>
-            <w:r>
-              <w:rPr>
-                <w:b/>
-                <w:lang w:val="es-ES"/>
-              </w:rPr>
-              <w:t>clusters</w:t>
-            </w:r>
-            <w:proofErr w:type="spellEnd"/>
+              <w:t xml:space="preserve"> 2 clusters</w:t>
+            </w:r>
           </w:p>
         </w:tc>
         <w:tc>
@@ -9457,17 +9296,8 @@
                 <w:b/>
                 <w:lang w:val="es-ES"/>
               </w:rPr>
-              <w:t xml:space="preserve">Respecto a 1 </w:t>
-            </w:r>
-            <w:proofErr w:type="spellStart"/>
-            <w:r>
-              <w:rPr>
-                <w:b/>
-                <w:lang w:val="es-ES"/>
-              </w:rPr>
-              <w:t>cluster</w:t>
-            </w:r>
-            <w:proofErr w:type="spellEnd"/>
+              <w:t>Respecto a 1 cluster</w:t>
+            </w:r>
           </w:p>
         </w:tc>
       </w:tr>
@@ -10310,21 +10140,7 @@
         <w:rPr>
           <w:lang w:val="es-ES"/>
         </w:rPr>
-        <w:t xml:space="preserve">. Caso 1. Resultados globales. </w:t>
-      </w:r>
-      <w:proofErr w:type="spellStart"/>
-      <w:r>
-        <w:rPr>
-          <w:lang w:val="es-ES"/>
-        </w:rPr>
-        <w:t>Clusters</w:t>
-      </w:r>
-      <w:proofErr w:type="spellEnd"/>
-      <w:r>
-        <w:rPr>
-          <w:lang w:val="es-ES"/>
-        </w:rPr>
-        <w:t xml:space="preserve">: </w:t>
+        <w:t xml:space="preserve">. Caso 1. Resultados globales. Clusters: </w:t>
       </w:r>
       <w:r>
         <w:rPr>
@@ -10358,21 +10174,7 @@
         <w:rPr>
           <w:lang w:val="es-ES"/>
         </w:rPr>
-        <w:t xml:space="preserve">Analizando esta última tabla, vemos claramente que utilizar dos </w:t>
-      </w:r>
-      <w:proofErr w:type="spellStart"/>
-      <w:r>
-        <w:rPr>
-          <w:lang w:val="es-ES"/>
-        </w:rPr>
-        <w:t>clusters</w:t>
-      </w:r>
-      <w:proofErr w:type="spellEnd"/>
-      <w:r>
-        <w:rPr>
-          <w:lang w:val="es-ES"/>
-        </w:rPr>
-        <w:t xml:space="preserve"> en lugar de uno, reduce la eficiencia en gran medida. Para 10 sensores, por ejemplo, la eficiencia se reduce de 6</w:t>
+        <w:t>Analizando esta última tabla, vemos claramente que utilizar dos clusters en lugar de uno, reduce la eficiencia en gran medida. Para 10 sensores, por ejemplo, la eficiencia se reduce de 6</w:t>
       </w:r>
       <w:r>
         <w:rPr>
@@ -10420,21 +10222,7 @@
         <w:rPr>
           <w:lang w:val="es-ES"/>
         </w:rPr>
-        <w:t xml:space="preserve">489%. Así, podemos descartar usar dos </w:t>
-      </w:r>
-      <w:proofErr w:type="spellStart"/>
-      <w:r>
-        <w:rPr>
-          <w:lang w:val="es-ES"/>
-        </w:rPr>
-        <w:t>clusters</w:t>
-      </w:r>
-      <w:proofErr w:type="spellEnd"/>
-      <w:r>
-        <w:rPr>
-          <w:lang w:val="es-ES"/>
-        </w:rPr>
-        <w:t xml:space="preserve"> cuando se tenga un caso con las condiciones que se presentan para este.</w:t>
+        <w:t>489%. Así, podemos descartar usar dos clusters cuando se tenga un caso con las condiciones que se presentan para este.</w:t>
       </w:r>
     </w:p>
     <w:p>
@@ -10456,69 +10244,13 @@
         <w:rPr>
           <w:lang w:val="es-ES"/>
         </w:rPr>
-        <w:t xml:space="preserve">Si observamos la figura XXX10 y la tabla XXX12, vemos que en todos los casos la eficiencia usando 50 sensores y 2 </w:t>
-      </w:r>
-      <w:proofErr w:type="spellStart"/>
-      <w:r>
-        <w:rPr>
-          <w:lang w:val="es-ES"/>
-        </w:rPr>
-        <w:t>clusters</w:t>
-      </w:r>
-      <w:proofErr w:type="spellEnd"/>
-      <w:r>
-        <w:rPr>
-          <w:lang w:val="es-ES"/>
-        </w:rPr>
-        <w:t xml:space="preserve"> es mayor que usando 20 sensores y do</w:t>
-      </w:r>
-      <w:r>
-        <w:rPr>
-          <w:lang w:val="es-ES"/>
-        </w:rPr>
-        <w:t xml:space="preserve">s </w:t>
-      </w:r>
-      <w:proofErr w:type="spellStart"/>
-      <w:r>
-        <w:rPr>
-          <w:lang w:val="es-ES"/>
-        </w:rPr>
-        <w:t>clusters</w:t>
-      </w:r>
-      <w:proofErr w:type="spellEnd"/>
-      <w:r>
-        <w:rPr>
-          <w:lang w:val="es-ES"/>
-        </w:rPr>
-        <w:t xml:space="preserve">, en contraposición al caso en que se usaba un solo </w:t>
-      </w:r>
-      <w:proofErr w:type="spellStart"/>
-      <w:r>
-        <w:rPr>
-          <w:lang w:val="es-ES"/>
-        </w:rPr>
-        <w:t>cluster</w:t>
-      </w:r>
-      <w:proofErr w:type="spellEnd"/>
-      <w:r>
-        <w:rPr>
-          <w:lang w:val="es-ES"/>
-        </w:rPr>
-        <w:t xml:space="preserve">. En ese caso, una razón para que la eficiencia con 20 sensores fuera superior a 50 podría ser el tiempo de transmisión que necesita el único </w:t>
-      </w:r>
-      <w:proofErr w:type="spellStart"/>
-      <w:r>
-        <w:rPr>
-          <w:lang w:val="es-ES"/>
-        </w:rPr>
-        <w:t>cluster</w:t>
-      </w:r>
-      <w:proofErr w:type="spellEnd"/>
-      <w:r>
-        <w:rPr>
-          <w:lang w:val="es-ES"/>
-        </w:rPr>
-        <w:t xml:space="preserve"> para transmitir (20·</w:t>
+        <w:t>Si observamos la figura XXX10 y la tabla XXX12, vemos que en todos los casos la eficiencia usando 50 sensores y 2 clusters es mayor que usando 20 sensores y do</w:t>
+      </w:r>
+      <w:r>
+        <w:rPr>
+          <w:lang w:val="es-ES"/>
+        </w:rPr>
+        <w:t>s clusters, en contraposición al caso en que se usaba un solo cluster. En ese caso, una razón para que la eficiencia con 20 sensores fuera superior a 50 podría ser el tiempo de transmisión que necesita el único cluster para transmitir (20·</w:t>
       </w:r>
       <w:r>
         <w:rPr>
@@ -10544,63 +10276,13 @@
         <w:rPr>
           <w:lang w:val="es-ES"/>
         </w:rPr>
-        <w:t xml:space="preserve">). Ahora vemos que al utilizar 2 </w:t>
-      </w:r>
-      <w:proofErr w:type="spellStart"/>
-      <w:r>
-        <w:rPr>
-          <w:lang w:val="es-ES"/>
-        </w:rPr>
-        <w:t>clusters</w:t>
-      </w:r>
-      <w:proofErr w:type="spellEnd"/>
-      <w:r>
-        <w:rPr>
-          <w:lang w:val="es-ES"/>
-        </w:rPr>
-        <w:t xml:space="preserve">, la eficiencia para 50 sensores es mejor, y esto puede reforzar la teoría presentada anteriormente. Con 2 </w:t>
-      </w:r>
-      <w:proofErr w:type="spellStart"/>
-      <w:r>
-        <w:rPr>
-          <w:lang w:val="es-ES"/>
-        </w:rPr>
-        <w:t>clusters</w:t>
-      </w:r>
-      <w:proofErr w:type="spellEnd"/>
-      <w:r>
-        <w:rPr>
-          <w:lang w:val="es-ES"/>
-        </w:rPr>
-        <w:t xml:space="preserve"> (25 sensores aproximadamente para cada </w:t>
-      </w:r>
-      <w:proofErr w:type="spellStart"/>
-      <w:r>
-        <w:rPr>
-          <w:lang w:val="es-ES"/>
-        </w:rPr>
-        <w:t>cluster</w:t>
-      </w:r>
-      <w:proofErr w:type="spellEnd"/>
-      <w:r>
-        <w:rPr>
-          <w:lang w:val="es-ES"/>
-        </w:rPr>
-        <w:t xml:space="preserve">), el tiempo de transmisión sería de 25·T y el coste energético sería de un 35%, comparado con el coste energético que suponían los 50 sensores en un </w:t>
-      </w:r>
-      <w:proofErr w:type="spellStart"/>
-      <w:r>
-        <w:rPr>
-          <w:lang w:val="es-ES"/>
-        </w:rPr>
-        <w:t>cluster</w:t>
-      </w:r>
-      <w:proofErr w:type="spellEnd"/>
-      <w:r>
-        <w:rPr>
-          <w:lang w:val="es-ES"/>
-        </w:rPr>
-        <w:t>, 60%.</w:t>
+        <w:t>). Ahora vemos que al utilizar 2 clusters</w:t>
+      </w:r>
+      <w:r>
+        <w:rPr>
+          <w:lang w:val="es-ES"/>
+        </w:rPr>
+        <w:t>, la eficiencia para 50 sensores es mejor, y esto puede reforzar la teoría presentada anteriormente. Con 2 clusters (25 sensores aproximadamente para cada cluster), el tiempo de transmisión sería de 25·T y el coste energético sería de un 35%, comparado con el coste energético que suponían los 50 sensores en un cluster, 60%.</w:t>
       </w:r>
     </w:p>
     <w:p>
@@ -10628,21 +10310,7 @@
         <w:rPr>
           <w:lang w:val="es-ES"/>
         </w:rPr>
-        <w:t xml:space="preserve">: la eficiencia obtenida al utilizar dos </w:t>
-      </w:r>
-      <w:proofErr w:type="spellStart"/>
-      <w:r>
-        <w:rPr>
-          <w:lang w:val="es-ES"/>
-        </w:rPr>
-        <w:t>clusters</w:t>
-      </w:r>
-      <w:proofErr w:type="spellEnd"/>
-      <w:r>
-        <w:rPr>
-          <w:lang w:val="es-ES"/>
-        </w:rPr>
-        <w:t xml:space="preserve"> y </w:t>
+        <w:t xml:space="preserve">: la eficiencia obtenida al utilizar dos clusters y </w:t>
       </w:r>
       <w:r>
         <w:rPr>
@@ -10655,21 +10323,7 @@
         <w:rPr>
           <w:lang w:val="es-ES"/>
         </w:rPr>
-        <w:t xml:space="preserve"> sensores no se aproxima a la eficiencia obtenida al agrupar los sensores en un solo </w:t>
-      </w:r>
-      <w:proofErr w:type="spellStart"/>
-      <w:r>
-        <w:rPr>
-          <w:lang w:val="es-ES"/>
-        </w:rPr>
-        <w:t>cluster</w:t>
-      </w:r>
-      <w:proofErr w:type="spellEnd"/>
-      <w:r>
-        <w:rPr>
-          <w:lang w:val="es-ES"/>
-        </w:rPr>
-        <w:t xml:space="preserve"> un total de </w:t>
+        <w:t xml:space="preserve"> sensores no se aproxima a la eficiencia obtenida al agrupar los sensores en un solo cluster un total de </w:t>
       </w:r>
       <w:r>
         <w:rPr>
@@ -10799,77 +10453,7 @@
         <w:rPr>
           <w:lang w:val="es-ES"/>
         </w:rPr>
-        <w:t xml:space="preserve">La línea negra representa la eficiencia obtenida cuando los sensores se distribuyen en un solo </w:t>
-      </w:r>
-      <w:proofErr w:type="spellStart"/>
-      <w:r>
-        <w:rPr>
-          <w:lang w:val="es-ES"/>
-        </w:rPr>
-        <w:t>cluster</w:t>
-      </w:r>
-      <w:proofErr w:type="spellEnd"/>
-      <w:r>
-        <w:rPr>
-          <w:lang w:val="es-ES"/>
-        </w:rPr>
-        <w:t xml:space="preserve"> (para 5 y 10 sensores). La línea verde representa la tendencia que cabría esperar cuando los sensores se distribuyen en 2 </w:t>
-      </w:r>
-      <w:proofErr w:type="spellStart"/>
-      <w:r>
-        <w:rPr>
-          <w:lang w:val="es-ES"/>
-        </w:rPr>
-        <w:t>clusters</w:t>
-      </w:r>
-      <w:proofErr w:type="spellEnd"/>
-      <w:r>
-        <w:rPr>
-          <w:lang w:val="es-ES"/>
-        </w:rPr>
-        <w:t xml:space="preserve">. Como vemos, cabría esperar que cuando distribuimos 10 sensores en 2 </w:t>
-      </w:r>
-      <w:proofErr w:type="spellStart"/>
-      <w:r>
-        <w:rPr>
-          <w:lang w:val="es-ES"/>
-        </w:rPr>
-        <w:t>clusters</w:t>
-      </w:r>
-      <w:proofErr w:type="spellEnd"/>
-      <w:r>
-        <w:rPr>
-          <w:lang w:val="es-ES"/>
-        </w:rPr>
-        <w:t xml:space="preserve">, se obtenga la misma eficiencia que con un </w:t>
-      </w:r>
-      <w:proofErr w:type="spellStart"/>
-      <w:r>
-        <w:rPr>
-          <w:lang w:val="es-ES"/>
-        </w:rPr>
-        <w:t>cluster</w:t>
-      </w:r>
-      <w:proofErr w:type="spellEnd"/>
-      <w:r>
-        <w:rPr>
-          <w:lang w:val="es-ES"/>
-        </w:rPr>
-        <w:t xml:space="preserve"> de 5 sensores, al igual que ocurre con 20 sensores y 10 sensores. La línea roja representa la eficiencia obtenida con 2 </w:t>
-      </w:r>
-      <w:proofErr w:type="spellStart"/>
-      <w:r>
-        <w:rPr>
-          <w:lang w:val="es-ES"/>
-        </w:rPr>
-        <w:t>clusters</w:t>
-      </w:r>
-      <w:proofErr w:type="spellEnd"/>
-      <w:r>
-        <w:rPr>
-          <w:lang w:val="es-ES"/>
-        </w:rPr>
-        <w:t>.</w:t>
+        <w:t>La línea negra representa la eficiencia obtenida cuando los sensores se distribuyen en un solo cluster (para 5 y 10 sensores). La línea verde representa la tendencia que cabría esperar cuando los sensores se distribuyen en 2 clusters. Como vemos, cabría esperar que cuando distribuimos 10 sensores en 2 clusters, se obtenga la misma eficiencia que con un cluster de 5 sensores, al igual que ocurre con 20 sensores y 10 sensores. La línea roja representa la eficiencia obtenida con 2 clusters.</w:t>
       </w:r>
     </w:p>
     <w:p>
@@ -10891,21 +10475,7 @@
         <w:rPr>
           <w:lang w:val="es-ES"/>
         </w:rPr>
-        <w:t xml:space="preserve">La eficiencia media para un </w:t>
-      </w:r>
-      <w:proofErr w:type="spellStart"/>
-      <w:r>
-        <w:rPr>
-          <w:lang w:val="es-ES"/>
-        </w:rPr>
-        <w:t>cluster</w:t>
-      </w:r>
-      <w:proofErr w:type="spellEnd"/>
-      <w:r>
-        <w:rPr>
-          <w:lang w:val="es-ES"/>
-        </w:rPr>
-        <w:t xml:space="preserve"> y 10 sensores era de 6</w:t>
+        <w:t>La eficiencia media para un cluster y 10 sensores era de 6</w:t>
       </w:r>
       <w:r>
         <w:rPr>
@@ -10917,89 +10487,19 @@
         <w:rPr>
           <w:lang w:val="es-ES"/>
         </w:rPr>
-        <w:t xml:space="preserve">561 y la eficiencia media para dos </w:t>
-      </w:r>
-      <w:proofErr w:type="spellStart"/>
-      <w:r>
-        <w:rPr>
-          <w:lang w:val="es-ES"/>
-        </w:rPr>
-        <w:t>clusters</w:t>
-      </w:r>
-      <w:proofErr w:type="spellEnd"/>
-      <w:r>
-        <w:rPr>
-          <w:lang w:val="es-ES"/>
-        </w:rPr>
-        <w:t xml:space="preserve"> y 20 sensores es </w:t>
-      </w:r>
-      <w:r>
-        <w:rPr>
-          <w:lang w:val="es-ES"/>
-        </w:rPr>
-        <w:t xml:space="preserve">de 4.699. Antes de analizar los resultados, uno podría esperar que ambos resultados fueran iguales. Dejando de lado que el algoritmo que organiza los </w:t>
-      </w:r>
-      <w:proofErr w:type="spellStart"/>
-      <w:r>
-        <w:rPr>
-          <w:lang w:val="es-ES"/>
-        </w:rPr>
-        <w:t>clusters</w:t>
-      </w:r>
-      <w:proofErr w:type="spellEnd"/>
-      <w:r>
-        <w:rPr>
-          <w:lang w:val="es-ES"/>
-        </w:rPr>
-        <w:t xml:space="preserve"> puede que no agrupe en todas las realizaciones los nodos de 10 en 10 (a veces puede agrupar 9 en un </w:t>
-      </w:r>
-      <w:proofErr w:type="spellStart"/>
-      <w:r>
-        <w:rPr>
-          <w:lang w:val="es-ES"/>
-        </w:rPr>
-        <w:t>cluster</w:t>
-      </w:r>
-      <w:proofErr w:type="spellEnd"/>
-      <w:r>
-        <w:rPr>
-          <w:lang w:val="es-ES"/>
-        </w:rPr>
-        <w:t xml:space="preserve"> y 11 en otro) con el consiguiente incremento de gasto energético por sincronismo (el gasto de 11 nodos es mayor que el de 10), vemos que la eficiencia utilizando dos </w:t>
-      </w:r>
-      <w:proofErr w:type="spellStart"/>
-      <w:r>
-        <w:rPr>
-          <w:lang w:val="es-ES"/>
-        </w:rPr>
-        <w:t>clusters</w:t>
-      </w:r>
-      <w:proofErr w:type="spellEnd"/>
-      <w:r>
-        <w:rPr>
-          <w:lang w:val="es-ES"/>
-        </w:rPr>
-        <w:t xml:space="preserve"> se reduce en un 28.380%</w:t>
-      </w:r>
-      <w:r>
-        <w:rPr>
-          <w:lang w:val="es-ES"/>
-        </w:rPr>
-        <w:t xml:space="preserve"> con respecto a 5 sensores y 1 </w:t>
-      </w:r>
-      <w:proofErr w:type="spellStart"/>
-      <w:r>
-        <w:rPr>
-          <w:lang w:val="es-ES"/>
-        </w:rPr>
-        <w:t>cluster</w:t>
-      </w:r>
-      <w:proofErr w:type="spellEnd"/>
-      <w:r>
-        <w:rPr>
-          <w:lang w:val="es-ES"/>
-        </w:rPr>
-        <w:t>.</w:t>
+        <w:t xml:space="preserve">561 y la eficiencia media para dos clusters y 20 sensores es </w:t>
+      </w:r>
+      <w:r>
+        <w:rPr>
+          <w:lang w:val="es-ES"/>
+        </w:rPr>
+        <w:t>de 4.699. Antes de analizar los resultados, uno podría esperar que ambos resultados fueran iguales. Dejando de lado que el algoritmo que organiza los clusters puede que no agrupe en todas las realizaciones los nodos de 10 en 10 (a veces puede agrupar 9 en un cluster y 11 en otro) con el consiguiente incremento de gasto energético por sincronismo (el gasto de 11 nodos es mayor que el de 10), vemos que la eficiencia utilizando dos clusters se reduce en un 28.380%</w:t>
+      </w:r>
+      <w:r>
+        <w:rPr>
+          <w:lang w:val="es-ES"/>
+        </w:rPr>
+        <w:t xml:space="preserve"> con respecto a 5 sensores y 1 cluster.</w:t>
       </w:r>
     </w:p>
     <w:p>
@@ -11027,111 +10527,13 @@
         <w:rPr>
           <w:lang w:val="es-ES"/>
         </w:rPr>
-        <w:t xml:space="preserve">En primer lugar, vemos que la desviación típica en caso de usar 2 </w:t>
-      </w:r>
-      <w:proofErr w:type="spellStart"/>
-      <w:r>
-        <w:rPr>
-          <w:lang w:val="es-ES"/>
-        </w:rPr>
-        <w:t>clusters</w:t>
-      </w:r>
-      <w:proofErr w:type="spellEnd"/>
-      <w:r>
-        <w:rPr>
-          <w:lang w:val="es-ES"/>
-        </w:rPr>
-        <w:t xml:space="preserve"> es mayor que en caso de usar 1 </w:t>
-      </w:r>
-      <w:proofErr w:type="spellStart"/>
-      <w:r>
-        <w:rPr>
-          <w:lang w:val="es-ES"/>
-        </w:rPr>
-        <w:t>cluster</w:t>
-      </w:r>
-      <w:proofErr w:type="spellEnd"/>
-      <w:r>
-        <w:rPr>
-          <w:lang w:val="es-ES"/>
-        </w:rPr>
-        <w:t xml:space="preserve"> (0.735 frente a 0.513, 43.275% mayor</w:t>
-      </w:r>
-      <w:r>
-        <w:rPr>
-          <w:lang w:val="es-ES"/>
-        </w:rPr>
-        <w:t xml:space="preserve">), lo cual significa que los datos en el caso de 2 </w:t>
-      </w:r>
-      <w:proofErr w:type="spellStart"/>
-      <w:r>
-        <w:rPr>
-          <w:lang w:val="es-ES"/>
-        </w:rPr>
-        <w:t>clusters</w:t>
-      </w:r>
-      <w:proofErr w:type="spellEnd"/>
-      <w:r>
-        <w:rPr>
-          <w:lang w:val="es-ES"/>
-        </w:rPr>
-        <w:t xml:space="preserve"> son más dispersos. En segundo lugar, una posible razón es la cantidad de generaciones establecidas para ambos casos. En el caso de 1 </w:t>
-      </w:r>
-      <w:proofErr w:type="spellStart"/>
-      <w:r>
-        <w:rPr>
-          <w:lang w:val="es-ES"/>
-        </w:rPr>
-        <w:t>cluster</w:t>
-      </w:r>
-      <w:proofErr w:type="spellEnd"/>
-      <w:r>
-        <w:rPr>
-          <w:lang w:val="es-ES"/>
-        </w:rPr>
-        <w:t xml:space="preserve"> y 10 nodos, el algoritmo de optimización de los algoritmos genéticos toma un total de 20 variables (10 de amplitud y 10 de fase) y se le asignan 200 generaciones para que sean optimizadas. En cambio, en el caso de 2 </w:t>
-      </w:r>
-      <w:proofErr w:type="spellStart"/>
-      <w:r>
-        <w:rPr>
-          <w:lang w:val="es-ES"/>
-        </w:rPr>
-        <w:t>clusters</w:t>
-      </w:r>
-      <w:proofErr w:type="spellEnd"/>
-      <w:r>
-        <w:rPr>
-          <w:lang w:val="es-ES"/>
-        </w:rPr>
-        <w:t xml:space="preserve"> y 20 nodos, el mismo algoritmo toma un total de 40 variables y se le asigna la misma cantidad de generaciones. Probablemente, esta sea la causa de obtener una menor eficiencia con dos </w:t>
-      </w:r>
-      <w:proofErr w:type="spellStart"/>
-      <w:r>
-        <w:rPr>
-          <w:lang w:val="es-ES"/>
-        </w:rPr>
-        <w:t>clusters</w:t>
-      </w:r>
-      <w:proofErr w:type="spellEnd"/>
-      <w:r>
-        <w:rPr>
-          <w:lang w:val="es-ES"/>
-        </w:rPr>
-        <w:t xml:space="preserve"> de 10 sensores cada uno que con un </w:t>
-      </w:r>
-      <w:proofErr w:type="spellStart"/>
-      <w:r>
-        <w:rPr>
-          <w:lang w:val="es-ES"/>
-        </w:rPr>
-        <w:t>cluster</w:t>
-      </w:r>
-      <w:proofErr w:type="spellEnd"/>
-      <w:r>
-        <w:rPr>
-          <w:lang w:val="es-ES"/>
-        </w:rPr>
-        <w:t xml:space="preserve"> de 10 sensores, pues se le da la misma capacidad de cómputo a la </w:t>
+        <w:t>En primer lugar, vemos que la desviación típica en caso de usar 2 clusters es mayor que en caso de usar 1 cluster (0.735 frente a 0.513, 43.275% mayor</w:t>
+      </w:r>
+      <w:r>
+        <w:rPr>
+          <w:lang w:val="es-ES"/>
+        </w:rPr>
+        <w:t xml:space="preserve">), lo cual significa que los datos en el caso de 2 clusters son más dispersos. En segundo lugar, una posible razón es la cantidad de generaciones establecidas para ambos casos. En el caso de 1 cluster y 10 nodos, el algoritmo de optimización de los algoritmos genéticos toma un total de 20 variables (10 de amplitud y 10 de fase) y se le asignan 200 generaciones para que sean optimizadas. En cambio, en el caso de 2 clusters y 20 nodos, el mismo algoritmo toma un total de 40 variables y se le asigna la misma cantidad de generaciones. Probablemente, esta sea la causa de obtener una menor eficiencia con dos clusters de 10 sensores cada uno que con un cluster de 10 sensores, pues se le da la misma capacidad de cómputo a la </w:t>
       </w:r>
       <w:r>
         <w:rPr>
@@ -11166,35 +10568,7 @@
         <w:rPr>
           <w:lang w:val="es-ES"/>
         </w:rPr>
-        <w:t xml:space="preserve">Otra posible causa podría ser el algoritmo de división en </w:t>
-      </w:r>
-      <w:proofErr w:type="spellStart"/>
-      <w:r>
-        <w:rPr>
-          <w:lang w:val="es-ES"/>
-        </w:rPr>
-        <w:t>clusters</w:t>
-      </w:r>
-      <w:proofErr w:type="spellEnd"/>
-      <w:r>
-        <w:rPr>
-          <w:lang w:val="es-ES"/>
-        </w:rPr>
-        <w:t xml:space="preserve">. Se trata de un algoritmo basado en distancia que no tiene en cuenta nada sobre el beamforming. Este algoritmo solamente agrupa basándose en si los sensores se encuentran más o menos alejados. Así, es posible que esta sea otra causa por la cual no sea conveniente agrupar los sensores en </w:t>
-      </w:r>
-      <w:proofErr w:type="spellStart"/>
-      <w:r>
-        <w:rPr>
-          <w:lang w:val="es-ES"/>
-        </w:rPr>
-        <w:t>clusters</w:t>
-      </w:r>
-      <w:proofErr w:type="spellEnd"/>
-      <w:r>
-        <w:rPr>
-          <w:lang w:val="es-ES"/>
-        </w:rPr>
-        <w:t xml:space="preserve"> con el algoritmo implementado.</w:t>
+        <w:t>Otra posible causa podría ser el algoritmo de división en clusters. Se trata de un algoritmo basado en distancia que no tiene en cuenta nada sobre el beamforming. Este algoritmo solamente agrupa basándose en si los sensores se encuentran más o menos alejados. Así, es posible que esta sea otra causa por la cual no sea conveniente agrupar los sensores en clusters con el algoritmo implementado.</w:t>
       </w:r>
     </w:p>
     <w:p>
@@ -11220,25 +10594,7 @@
           <w:u w:val="single"/>
           <w:lang w:val="es-ES"/>
         </w:rPr>
-        <w:t>---</w:t>
-      </w:r>
-      <w:proofErr w:type="spellStart"/>
-      <w:r>
-        <w:rPr>
-          <w:b/>
-          <w:u w:val="single"/>
-          <w:lang w:val="es-ES"/>
-        </w:rPr>
-        <w:t>Clusters</w:t>
-      </w:r>
-      <w:proofErr w:type="spellEnd"/>
-      <w:r>
-        <w:rPr>
-          <w:b/>
-          <w:u w:val="single"/>
-          <w:lang w:val="es-ES"/>
-        </w:rPr>
-        <w:t xml:space="preserve"> 3</w:t>
+        <w:t>---Clusters 3</w:t>
       </w:r>
     </w:p>
     <w:p>
@@ -11262,7 +10618,6 @@
         </w:rPr>
         <w:t xml:space="preserve">Veamos a continuación qué ocurre cuando fijamos la variable </w:t>
       </w:r>
-      <w:proofErr w:type="spellStart"/>
       <w:r>
         <w:rPr>
           <w:i/>
@@ -11270,7 +10625,6 @@
         </w:rPr>
         <w:t>clusters_fijados</w:t>
       </w:r>
-      <w:proofErr w:type="spellEnd"/>
       <w:r>
         <w:rPr>
           <w:lang w:val="es-ES"/>
@@ -11281,21 +10635,7 @@
         <w:rPr>
           <w:lang w:val="es-ES"/>
         </w:rPr>
-        <w:t xml:space="preserve">na cantidad de 20 y 50 sensores, pues en caso de considerar 10 sensores, tendríamos un par de </w:t>
-      </w:r>
-      <w:proofErr w:type="spellStart"/>
-      <w:r>
-        <w:rPr>
-          <w:lang w:val="es-ES"/>
-        </w:rPr>
-        <w:t>clusters</w:t>
-      </w:r>
-      <w:proofErr w:type="spellEnd"/>
-      <w:r>
-        <w:rPr>
-          <w:lang w:val="es-ES"/>
-        </w:rPr>
-        <w:t xml:space="preserve"> con solo 3 sensores y otro con cuatro sensores (en el mejor de los casos).</w:t>
+        <w:t>na cantidad de 20 y 50 sensores, pues en caso de considerar 10 sensores, tendríamos un par de clusters con solo 3 sensores y otro con cuatro sensores (en el mejor de los casos).</w:t>
       </w:r>
     </w:p>
     <w:p>
@@ -12804,21 +12144,7 @@
         <w:rPr>
           <w:lang w:val="es-ES"/>
         </w:rPr>
-        <w:t xml:space="preserve"> Caso 1. </w:t>
-      </w:r>
-      <w:proofErr w:type="spellStart"/>
-      <w:r>
-        <w:rPr>
-          <w:lang w:val="es-ES"/>
-        </w:rPr>
-        <w:t>Clusters</w:t>
-      </w:r>
-      <w:proofErr w:type="spellEnd"/>
-      <w:r>
-        <w:rPr>
-          <w:lang w:val="es-ES"/>
-        </w:rPr>
-        <w:t>: 3.</w:t>
+        <w:t xml:space="preserve"> Caso 1. Clusters: 3.</w:t>
       </w:r>
     </w:p>
     <w:p>
@@ -12887,17 +12213,8 @@
                 <w:lang w:val="es-ES"/>
               </w:rPr>
               <w:lastRenderedPageBreak/>
-              <w:t xml:space="preserve">3 </w:t>
-            </w:r>
-            <w:proofErr w:type="spellStart"/>
-            <w:r>
-              <w:rPr>
-                <w:b/>
-                <w:lang w:val="es-ES"/>
-              </w:rPr>
-              <w:t>clusters</w:t>
-            </w:r>
-            <w:proofErr w:type="spellEnd"/>
+              <w:t>3 clusters</w:t>
+            </w:r>
           </w:p>
         </w:tc>
         <w:tc>
@@ -12923,17 +12240,8 @@
                 <w:lang w:val="es-ES"/>
               </w:rPr>
               <w:lastRenderedPageBreak/>
-              <w:t xml:space="preserve">Respecto a 1 </w:t>
-            </w:r>
-            <w:proofErr w:type="spellStart"/>
-            <w:r>
-              <w:rPr>
-                <w:b/>
-                <w:lang w:val="es-ES"/>
-              </w:rPr>
-              <w:t>cluster</w:t>
-            </w:r>
-            <w:proofErr w:type="spellEnd"/>
+              <w:t>Respecto a 1 cluster</w:t>
+            </w:r>
           </w:p>
         </w:tc>
       </w:tr>
@@ -13554,21 +12862,7 @@
         <w:rPr>
           <w:lang w:val="es-ES"/>
         </w:rPr>
-        <w:t xml:space="preserve">. Caso 1. Resultados globales. </w:t>
-      </w:r>
-      <w:proofErr w:type="spellStart"/>
-      <w:r>
-        <w:rPr>
-          <w:lang w:val="es-ES"/>
-        </w:rPr>
-        <w:t>Clusters</w:t>
-      </w:r>
-      <w:proofErr w:type="spellEnd"/>
-      <w:r>
-        <w:rPr>
-          <w:lang w:val="es-ES"/>
-        </w:rPr>
-        <w:t xml:space="preserve">: </w:t>
+        <w:t xml:space="preserve">. Caso 1. Resultados globales. Clusters: </w:t>
       </w:r>
       <w:r>
         <w:rPr>
@@ -13608,35 +12902,7 @@
         <w:rPr>
           <w:lang w:val="es-ES"/>
         </w:rPr>
-        <w:t xml:space="preserve"> podemos comprobar que usar 3 </w:t>
-      </w:r>
-      <w:proofErr w:type="spellStart"/>
-      <w:r>
-        <w:rPr>
-          <w:lang w:val="es-ES"/>
-        </w:rPr>
-        <w:t>clusters</w:t>
-      </w:r>
-      <w:proofErr w:type="spellEnd"/>
-      <w:r>
-        <w:rPr>
-          <w:lang w:val="es-ES"/>
-        </w:rPr>
-        <w:t xml:space="preserve"> no resulta ser una buena opción en absoluto. La eficiencia en caso de usar 20 sensores se ha reducido en un 65% con respecto a usar 1 </w:t>
-      </w:r>
-      <w:proofErr w:type="spellStart"/>
-      <w:r>
-        <w:rPr>
-          <w:lang w:val="es-ES"/>
-        </w:rPr>
-        <w:t>cluster</w:t>
-      </w:r>
-      <w:proofErr w:type="spellEnd"/>
-      <w:r>
-        <w:rPr>
-          <w:lang w:val="es-ES"/>
-        </w:rPr>
-        <w:t>. En caso de usar 50 sensores, se ha reducido en un 57%.</w:t>
+        <w:t xml:space="preserve"> podemos comprobar que usar 3 clusters no resulta ser una buena opción en absoluto. La eficiencia en caso de usar 20 sensores se ha reducido en un 65% con respecto a usar 1 cluster. En caso de usar 50 sensores, se ha reducido en un 57%.</w:t>
       </w:r>
     </w:p>
     <w:p>
@@ -13660,25 +12926,7 @@
           <w:u w:val="single"/>
           <w:lang w:val="es-ES"/>
         </w:rPr>
-        <w:t>---</w:t>
-      </w:r>
-      <w:proofErr w:type="spellStart"/>
-      <w:r>
-        <w:rPr>
-          <w:b/>
-          <w:u w:val="single"/>
-          <w:lang w:val="es-ES"/>
-        </w:rPr>
-        <w:t>Clusters</w:t>
-      </w:r>
-      <w:proofErr w:type="spellEnd"/>
-      <w:r>
-        <w:rPr>
-          <w:b/>
-          <w:u w:val="single"/>
-          <w:lang w:val="es-ES"/>
-        </w:rPr>
-        <w:t xml:space="preserve"> fijados</w:t>
+        <w:t>---Clusters fijados</w:t>
       </w:r>
     </w:p>
     <w:p>
@@ -13700,23 +12948,8 @@
         <w:rPr>
           <w:lang w:val="es-ES"/>
         </w:rPr>
-        <w:t xml:space="preserve">Por último, en lugar de fijar nosotros mismos la cantidad de </w:t>
-      </w:r>
-      <w:proofErr w:type="spellStart"/>
-      <w:r>
-        <w:rPr>
-          <w:lang w:val="es-ES"/>
-        </w:rPr>
-        <w:t>clusters</w:t>
-      </w:r>
-      <w:proofErr w:type="spellEnd"/>
-      <w:r>
-        <w:rPr>
-          <w:lang w:val="es-ES"/>
-        </w:rPr>
-        <w:t xml:space="preserve">, lo que haremos será permitir que los algoritmos genéticos la optimicen, seleccionando la variables </w:t>
-      </w:r>
-      <w:proofErr w:type="spellStart"/>
+        <w:t xml:space="preserve">Por último, en lugar de fijar nosotros mismos la cantidad de clusters, lo que haremos será permitir que los algoritmos genéticos la optimicen, seleccionando la variables </w:t>
+      </w:r>
       <w:r>
         <w:rPr>
           <w:i/>
@@ -13724,7 +12957,6 @@
         </w:rPr>
         <w:t>clusters_fijados</w:t>
       </w:r>
-      <w:proofErr w:type="spellEnd"/>
       <w:r>
         <w:rPr>
           <w:lang w:val="es-ES"/>
@@ -13735,21 +12967,7 @@
         <w:rPr>
           <w:lang w:val="es-ES"/>
         </w:rPr>
-        <w:t xml:space="preserve"> A continuación, se presentan los resultados obtenidos para una cantidad de sensores igual a 10, 20 y 50, pues para 2 y 5 sensores, la cantidad de </w:t>
-      </w:r>
-      <w:proofErr w:type="spellStart"/>
-      <w:r>
-        <w:rPr>
-          <w:lang w:val="es-ES"/>
-        </w:rPr>
-        <w:t>clusters</w:t>
-      </w:r>
-      <w:proofErr w:type="spellEnd"/>
-      <w:r>
-        <w:rPr>
-          <w:lang w:val="es-ES"/>
-        </w:rPr>
-        <w:t xml:space="preserve"> óptima siempre será igual a 1.</w:t>
+        <w:t xml:space="preserve"> A continuación, se presentan los resultados obtenidos para una cantidad de sensores igual a 10, 20 y 50, pues para 2 y 5 sensores, la cantidad de clusters óptima siempre será igual a 1.</w:t>
       </w:r>
     </w:p>
     <w:p>
@@ -13771,21 +12989,7 @@
         <w:rPr>
           <w:lang w:val="es-ES"/>
         </w:rPr>
-        <w:t xml:space="preserve">En las gráficas superiores se muestran gráficas parecidas a las de figuras anteriores, mostrando la eficiencia en función de la cantidad de sensores. En las gráficas inferiores, en cambio, se muestra la cantidad de </w:t>
-      </w:r>
-      <w:proofErr w:type="spellStart"/>
-      <w:r>
-        <w:rPr>
-          <w:lang w:val="es-ES"/>
-        </w:rPr>
-        <w:t>clusters</w:t>
-      </w:r>
-      <w:proofErr w:type="spellEnd"/>
-      <w:r>
-        <w:rPr>
-          <w:lang w:val="es-ES"/>
-        </w:rPr>
-        <w:t xml:space="preserve"> que ha optimizado el algoritmo por cada realización.</w:t>
+        <w:t>En las gráficas superiores se muestran gráficas parecidas a las de figuras anteriores, mostrando la eficiencia en función de la cantidad de sensores. En las gráficas inferiores, en cambio, se muestra la cantidad de clusters que ha optimizado el algoritmo por cada realización.</w:t>
       </w:r>
       <w:r>
         <w:rPr>
@@ -15775,21 +14979,7 @@
         <w:rPr>
           <w:lang w:val="es-ES"/>
         </w:rPr>
-        <w:t xml:space="preserve">Tabla. Caso 1. </w:t>
-      </w:r>
-      <w:proofErr w:type="spellStart"/>
-      <w:r>
-        <w:rPr>
-          <w:lang w:val="es-ES"/>
-        </w:rPr>
-        <w:t>Clusters</w:t>
-      </w:r>
-      <w:proofErr w:type="spellEnd"/>
-      <w:r>
-        <w:rPr>
-          <w:lang w:val="es-ES"/>
-        </w:rPr>
-        <w:t xml:space="preserve">: </w:t>
+        <w:t xml:space="preserve">Tabla. Caso 1. Clusters: </w:t>
       </w:r>
       <w:r>
         <w:rPr>
@@ -15864,23 +15054,7 @@
                 <w:b/>
                 <w:lang w:val="es-ES"/>
               </w:rPr>
-              <w:t xml:space="preserve"> </w:t>
-            </w:r>
-            <w:proofErr w:type="spellStart"/>
-            <w:r>
-              <w:rPr>
-                <w:b/>
-                <w:lang w:val="es-ES"/>
-              </w:rPr>
-              <w:t>clusters</w:t>
-            </w:r>
-            <w:proofErr w:type="spellEnd"/>
-            <w:r>
-              <w:rPr>
-                <w:b/>
-                <w:lang w:val="es-ES"/>
-              </w:rPr>
-              <w:t xml:space="preserve"> optimizados</w:t>
+              <w:t xml:space="preserve"> clusters optimizados</w:t>
             </w:r>
           </w:p>
         </w:tc>
@@ -15906,17 +15080,8 @@
                 <w:b/>
                 <w:lang w:val="es-ES"/>
               </w:rPr>
-              <w:t xml:space="preserve">Respecto a 1 </w:t>
-            </w:r>
-            <w:proofErr w:type="spellStart"/>
-            <w:r>
-              <w:rPr>
-                <w:b/>
-                <w:lang w:val="es-ES"/>
-              </w:rPr>
-              <w:t>cluster</w:t>
-            </w:r>
-            <w:proofErr w:type="spellEnd"/>
+              <w:t>Respecto a 1 cluster</w:t>
+            </w:r>
           </w:p>
         </w:tc>
       </w:tr>
@@ -17207,21 +16372,7 @@
         <w:rPr>
           <w:lang w:val="es-ES"/>
         </w:rPr>
-        <w:t xml:space="preserve">. Caso 1. Resultados globales. </w:t>
-      </w:r>
-      <w:proofErr w:type="spellStart"/>
-      <w:r>
-        <w:rPr>
-          <w:lang w:val="es-ES"/>
-        </w:rPr>
-        <w:t>Clusters</w:t>
-      </w:r>
-      <w:proofErr w:type="spellEnd"/>
-      <w:r>
-        <w:rPr>
-          <w:lang w:val="es-ES"/>
-        </w:rPr>
-        <w:t xml:space="preserve">: </w:t>
+        <w:t xml:space="preserve">. Caso 1. Resultados globales. Clusters: </w:t>
       </w:r>
       <w:r>
         <w:rPr>
@@ -17255,97 +16406,13 @@
         <w:rPr>
           <w:lang w:val="es-ES"/>
         </w:rPr>
-        <w:t xml:space="preserve">Analicemos las gráficas en primer lugar. De nuevo, en cuanto a ángulo de radiación y en cuanto a tipo de antena, ambas son muy parecidas. Cuando la cantidad de sensores es igual a 10 sensores, en la mayoría de los casos, la cantidad de </w:t>
-      </w:r>
-      <w:proofErr w:type="spellStart"/>
-      <w:r>
-        <w:rPr>
-          <w:lang w:val="es-ES"/>
-        </w:rPr>
-        <w:t>clusters</w:t>
-      </w:r>
-      <w:proofErr w:type="spellEnd"/>
-      <w:r>
-        <w:rPr>
-          <w:lang w:val="es-ES"/>
-        </w:rPr>
-        <w:t xml:space="preserve"> óptima elegida por el algoritmo es igual a 1 </w:t>
-      </w:r>
-      <w:proofErr w:type="spellStart"/>
-      <w:r>
-        <w:rPr>
-          <w:lang w:val="es-ES"/>
-        </w:rPr>
-        <w:t>cluster</w:t>
-      </w:r>
-      <w:proofErr w:type="spellEnd"/>
-      <w:r>
-        <w:rPr>
-          <w:lang w:val="es-ES"/>
-        </w:rPr>
-        <w:t xml:space="preserve">; igual ocurre cuando la cantidad de sensores es 20. Sin embargo, cuando se tienen 50 sensores, en muchos de los casos, el algoritmo considera conveniente dividirlos, en algunos casos, hasta en más de 45 </w:t>
-      </w:r>
-      <w:proofErr w:type="spellStart"/>
-      <w:r>
-        <w:rPr>
-          <w:lang w:val="es-ES"/>
-        </w:rPr>
-        <w:t>clusters</w:t>
-      </w:r>
-      <w:proofErr w:type="spellEnd"/>
-      <w:r>
-        <w:rPr>
-          <w:lang w:val="es-ES"/>
-        </w:rPr>
-        <w:t xml:space="preserve">. La consecuencia directa de tener tantos </w:t>
-      </w:r>
-      <w:proofErr w:type="spellStart"/>
-      <w:r>
-        <w:rPr>
-          <w:lang w:val="es-ES"/>
-        </w:rPr>
-        <w:t>clusters</w:t>
-      </w:r>
-      <w:proofErr w:type="spellEnd"/>
-      <w:r>
-        <w:rPr>
-          <w:lang w:val="es-ES"/>
-        </w:rPr>
-        <w:t xml:space="preserve"> es una clara reducción en eficiencia. Como vemos, cuando la cantidad de </w:t>
-      </w:r>
-      <w:proofErr w:type="spellStart"/>
-      <w:r>
-        <w:rPr>
-          <w:lang w:val="es-ES"/>
-        </w:rPr>
-        <w:t>clusters</w:t>
-      </w:r>
-      <w:proofErr w:type="spellEnd"/>
-      <w:r>
-        <w:rPr>
-          <w:lang w:val="es-ES"/>
-        </w:rPr>
-        <w:t xml:space="preserve"> se eleva en más de 2, la eficiencia </w:t>
-      </w:r>
-      <w:r>
-        <w:rPr>
-          <w:lang w:val="es-ES"/>
-        </w:rPr>
-        <w:t xml:space="preserve">se reduce drásticamente, siendo a veces inferior a 1. En cualquier caso, vemos que los datos son bastante más dispersos que el caso en que solo existe 1 </w:t>
-      </w:r>
-      <w:proofErr w:type="spellStart"/>
-      <w:r>
-        <w:rPr>
-          <w:lang w:val="es-ES"/>
-        </w:rPr>
-        <w:t>cluster</w:t>
-      </w:r>
-      <w:proofErr w:type="spellEnd"/>
-      <w:r>
-        <w:rPr>
-          <w:lang w:val="es-ES"/>
-        </w:rPr>
-        <w:t xml:space="preserve"> fijado.</w:t>
+        <w:t xml:space="preserve">Analicemos las gráficas en primer lugar. De nuevo, en cuanto a ángulo de radiación y en cuanto a tipo de antena, ambas son muy parecidas. Cuando la cantidad de sensores es igual a 10 sensores, en la mayoría de los casos, la cantidad de clusters óptima elegida por el algoritmo es igual a 1 cluster; igual ocurre cuando la cantidad de sensores es 20. Sin embargo, cuando se tienen 50 sensores, en muchos de los casos, el algoritmo considera conveniente dividirlos, en algunos casos, hasta en más de 45 clusters. La consecuencia directa de tener tantos clusters es una clara reducción en eficiencia. Como vemos, cuando la cantidad de clusters se eleva en más de 2, la eficiencia </w:t>
+      </w:r>
+      <w:r>
+        <w:rPr>
+          <w:lang w:val="es-ES"/>
+        </w:rPr>
+        <w:t>se reduce drásticamente, siendo a veces inferior a 1. En cualquier caso, vemos que los datos son bastante más dispersos que el caso en que solo existe 1 cluster fijado.</w:t>
       </w:r>
     </w:p>
     <w:p>
@@ -17373,55 +16440,13 @@
         <w:rPr>
           <w:lang w:val="es-ES"/>
         </w:rPr>
-        <w:t xml:space="preserve">as: los datos son muy dispersos. Además, la eficiencia se reduce en un 6% para 10 y 20 sensores y se reduce en un 27% para 50 sensores. Como ya vimos en la tabla de análisis de 2 </w:t>
-      </w:r>
-      <w:proofErr w:type="spellStart"/>
-      <w:r>
-        <w:rPr>
-          <w:lang w:val="es-ES"/>
-        </w:rPr>
-        <w:t>clusters</w:t>
-      </w:r>
-      <w:proofErr w:type="spellEnd"/>
-      <w:r>
-        <w:rPr>
-          <w:lang w:val="es-ES"/>
-        </w:rPr>
-        <w:t xml:space="preserve"> fijados (tabla XXX15), la eficiencia con respecto a un </w:t>
-      </w:r>
-      <w:proofErr w:type="spellStart"/>
-      <w:r>
-        <w:rPr>
-          <w:lang w:val="es-ES"/>
-        </w:rPr>
-        <w:t>cluster</w:t>
-      </w:r>
-      <w:proofErr w:type="spellEnd"/>
-      <w:r>
-        <w:rPr>
-          <w:lang w:val="es-ES"/>
-        </w:rPr>
-        <w:t xml:space="preserve"> se reducía en todos los casos. Así, volviendo a las gráficas, vemos que en las reali</w:t>
-      </w:r>
-      <w:r>
-        <w:rPr>
-          <w:lang w:val="es-ES"/>
-        </w:rPr>
-        <w:t xml:space="preserve">zaciones en las que los </w:t>
-      </w:r>
-      <w:proofErr w:type="spellStart"/>
-      <w:r>
-        <w:rPr>
-          <w:lang w:val="es-ES"/>
-        </w:rPr>
-        <w:t>clusters</w:t>
-      </w:r>
-      <w:proofErr w:type="spellEnd"/>
-      <w:r>
-        <w:rPr>
-          <w:lang w:val="es-ES"/>
-        </w:rPr>
-        <w:t xml:space="preserve"> optimizados son mayores a 1, la eficiencia se reduce.</w:t>
+        <w:t>as: los datos son muy dispersos. Además, la eficiencia se reduce en un 6% para 10 y 20 sensores y se reduce en un 27% para 50 sensores. Como ya vimos en la tabla de análisis de 2 clusters fijados (tabla XXX15), la eficiencia con respecto a un cluster se reducía en todos los casos. Así, volviendo a las gráficas, vemos que en las reali</w:t>
+      </w:r>
+      <w:r>
+        <w:rPr>
+          <w:lang w:val="es-ES"/>
+        </w:rPr>
+        <w:t>zaciones en las que los clusters optimizados son mayores a 1, la eficiencia se reduce.</w:t>
       </w:r>
     </w:p>
     <w:p>
@@ -17443,49 +16468,7 @@
         <w:rPr>
           <w:lang w:val="es-ES"/>
         </w:rPr>
-        <w:t xml:space="preserve">Por ello, se plantea la cuestión de por qué el algoritmo de optimización ha hecho que la cantidad de </w:t>
-      </w:r>
-      <w:proofErr w:type="spellStart"/>
-      <w:r>
-        <w:rPr>
-          <w:lang w:val="es-ES"/>
-        </w:rPr>
-        <w:t>clusters</w:t>
-      </w:r>
-      <w:proofErr w:type="spellEnd"/>
-      <w:r>
-        <w:rPr>
-          <w:lang w:val="es-ES"/>
-        </w:rPr>
-        <w:t xml:space="preserve"> no sea 1, pues eso hace que se reduzca la eficiencia. Una posible razón podría ser que esto haya sido necesario debido a las posiciones relativas entre los sensores que se han adoptado aleatoriamente en esa realización específicamente: dichas posiciones no permitiría llevar a cabo el beamforming en un solo </w:t>
-      </w:r>
-      <w:proofErr w:type="spellStart"/>
-      <w:r>
-        <w:rPr>
-          <w:lang w:val="es-ES"/>
-        </w:rPr>
-        <w:t>cluster</w:t>
-      </w:r>
-      <w:proofErr w:type="spellEnd"/>
-      <w:r>
-        <w:rPr>
-          <w:lang w:val="es-ES"/>
-        </w:rPr>
-        <w:t xml:space="preserve">. Sin embargo, esta hipótesis choca con que, en algunas realizaciones, para 50 sensores la cantidad de </w:t>
-      </w:r>
-      <w:proofErr w:type="spellStart"/>
-      <w:r>
-        <w:rPr>
-          <w:lang w:val="es-ES"/>
-        </w:rPr>
-        <w:t>clusters</w:t>
-      </w:r>
-      <w:proofErr w:type="spellEnd"/>
-      <w:r>
-        <w:rPr>
-          <w:lang w:val="es-ES"/>
-        </w:rPr>
-        <w:t xml:space="preserve"> sea tan elevada.</w:t>
+        <w:t>Por ello, se plantea la cuestión de por qué el algoritmo de optimización ha hecho que la cantidad de clusters no sea 1, pues eso hace que se reduzca la eficiencia. Una posible razón podría ser que esto haya sido necesario debido a las posiciones relativas entre los sensores que se han adoptado aleatoriamente en esa realización específicamente: dichas posiciones no permitiría llevar a cabo el beamforming en un solo cluster. Sin embargo, esta hipótesis choca con que, en algunas realizaciones, para 50 sensores la cantidad de clusters sea tan elevada.</w:t>
       </w:r>
     </w:p>
     <w:p>
@@ -17507,125 +16490,13 @@
         <w:rPr>
           <w:lang w:val="es-ES"/>
         </w:rPr>
-        <w:t xml:space="preserve">La razón por la que esto ocurriría es que el algoritmo no realiza la optimización de los </w:t>
-      </w:r>
-      <w:proofErr w:type="spellStart"/>
-      <w:r>
-        <w:rPr>
-          <w:lang w:val="es-ES"/>
-        </w:rPr>
-        <w:t>clusters</w:t>
-      </w:r>
-      <w:proofErr w:type="spellEnd"/>
-      <w:r>
-        <w:rPr>
-          <w:lang w:val="es-ES"/>
-        </w:rPr>
-        <w:t xml:space="preserve"> adecuadamente. En el apartado XXX, en el que se estudiaba el caso en que se fijaban dos </w:t>
-      </w:r>
-      <w:proofErr w:type="spellStart"/>
-      <w:r>
-        <w:rPr>
-          <w:lang w:val="es-ES"/>
-        </w:rPr>
-        <w:t>clusters</w:t>
-      </w:r>
-      <w:proofErr w:type="spellEnd"/>
-      <w:r>
-        <w:rPr>
-          <w:lang w:val="es-ES"/>
-        </w:rPr>
-        <w:t xml:space="preserve">, ya se comentó el problema con que la cantidad de generaciones sea igual para todos los casos, sin importar la cantidad de sensores a tener en cuenta. En este caso en que se optimiza la cantidad de </w:t>
-      </w:r>
-      <w:proofErr w:type="spellStart"/>
-      <w:r>
-        <w:rPr>
-          <w:lang w:val="es-ES"/>
-        </w:rPr>
-        <w:t>clusters</w:t>
-      </w:r>
-      <w:proofErr w:type="spellEnd"/>
-      <w:r>
-        <w:rPr>
-          <w:lang w:val="es-ES"/>
-        </w:rPr>
-        <w:t xml:space="preserve">, las variables que se introducen en el algoritmo para 10 sensores son un total de 21 (10 de amplitud, 10 de fase y 1 de cantidad de </w:t>
-      </w:r>
-      <w:proofErr w:type="spellStart"/>
-      <w:r>
-        <w:rPr>
-          <w:lang w:val="es-ES"/>
-        </w:rPr>
-        <w:t>clusters</w:t>
-      </w:r>
-      <w:proofErr w:type="spellEnd"/>
-      <w:r>
-        <w:rPr>
-          <w:lang w:val="es-ES"/>
-        </w:rPr>
-        <w:t xml:space="preserve">). Dado que todas las variables tienen el mismo peso (importancia) en el algoritmo, la variable que controla la cantidad de </w:t>
-      </w:r>
-      <w:proofErr w:type="spellStart"/>
-      <w:r>
-        <w:rPr>
-          <w:lang w:val="es-ES"/>
-        </w:rPr>
-        <w:t>clusters</w:t>
-      </w:r>
-      <w:proofErr w:type="spellEnd"/>
-      <w:r>
-        <w:rPr>
-          <w:lang w:val="es-ES"/>
-        </w:rPr>
-        <w:t xml:space="preserve"> tendrá un peso de 1/21. Para 20 sensores, este peso es de 1/41. Para 50, el peso es de 1/101. Por ello, cuando se tienen 50 sensores, la cantidad de </w:t>
-      </w:r>
-      <w:proofErr w:type="spellStart"/>
-      <w:r>
-        <w:rPr>
-          <w:lang w:val="es-ES"/>
-        </w:rPr>
-        <w:t>clusters</w:t>
-      </w:r>
-      <w:proofErr w:type="spellEnd"/>
-      <w:r>
-        <w:rPr>
-          <w:lang w:val="es-ES"/>
-        </w:rPr>
-        <w:t xml:space="preserve"> optimizados es tan dispersa: la variable que controla los </w:t>
-      </w:r>
-      <w:proofErr w:type="spellStart"/>
-      <w:r>
-        <w:rPr>
-          <w:lang w:val="es-ES"/>
-        </w:rPr>
-        <w:t>clusters</w:t>
-      </w:r>
-      <w:proofErr w:type="spellEnd"/>
-      <w:r>
-        <w:rPr>
-          <w:lang w:val="es-ES"/>
-        </w:rPr>
-        <w:t xml:space="preserve"> apenas tiene importancia en el algoritmo. </w:t>
-      </w:r>
-      <w:r>
-        <w:rPr>
-          <w:lang w:val="es-ES"/>
-        </w:rPr>
-        <w:t xml:space="preserve">Esta hipótesis gana más peso que la de las posiciones, pues es cierta para todas las cantidades de sensores. Debido a que el peso de esta variable para 10 y 20 sensores es de más del doble, en la mayoría de los casos, la optimización se realiza adecuadamente y la cantidad de </w:t>
-      </w:r>
-      <w:proofErr w:type="spellStart"/>
-      <w:r>
-        <w:rPr>
-          <w:lang w:val="es-ES"/>
-        </w:rPr>
-        <w:t>clusters</w:t>
-      </w:r>
-      <w:proofErr w:type="spellEnd"/>
-      <w:r>
-        <w:rPr>
-          <w:lang w:val="es-ES"/>
-        </w:rPr>
-        <w:t xml:space="preserve"> óptima es igual a 1.</w:t>
+        <w:t xml:space="preserve">La razón por la que esto ocurriría es que el algoritmo no realiza la optimización de los clusters adecuadamente. En el apartado XXX, en el que se estudiaba el caso en que se fijaban dos clusters, ya se comentó el problema con que la cantidad de generaciones sea igual para todos los casos, sin importar la cantidad de sensores a tener en cuenta. En este caso en que se optimiza la cantidad de clusters, las variables que se introducen en el algoritmo para 10 sensores son un total de 21 (10 de amplitud, 10 de fase y 1 de cantidad de clusters). Dado que todas las variables tienen el mismo peso (importancia) en el algoritmo, la variable que controla la cantidad de clusters tendrá un peso de 1/21. Para 20 sensores, este peso es de 1/41. Para 50, el peso es de 1/101. Por ello, cuando se tienen 50 sensores, la cantidad de clusters optimizados es tan dispersa: la variable que controla los clusters apenas tiene importancia en el algoritmo. </w:t>
+      </w:r>
+      <w:r>
+        <w:rPr>
+          <w:lang w:val="es-ES"/>
+        </w:rPr>
+        <w:t>Esta hipótesis gana más peso que la de las posiciones, pues es cierta para todas las cantidades de sensores. Debido a que el peso de esta variable para 10 y 20 sensores es de más del doble, en la mayoría de los casos, la optimización se realiza adecuadamente y la cantidad de clusters óptima es igual a 1.</w:t>
       </w:r>
     </w:p>
     <w:p>
@@ -17653,21 +16524,7 @@
         <w:rPr>
           <w:lang w:val="es-ES"/>
         </w:rPr>
-        <w:t xml:space="preserve">, dado que en algunos casos el algoritmo de optimización para la cantidad de </w:t>
-      </w:r>
-      <w:proofErr w:type="spellStart"/>
-      <w:r>
-        <w:rPr>
-          <w:lang w:val="es-ES"/>
-        </w:rPr>
-        <w:t>clusters</w:t>
-      </w:r>
-      <w:proofErr w:type="spellEnd"/>
-      <w:r>
-        <w:rPr>
-          <w:lang w:val="es-ES"/>
-        </w:rPr>
-        <w:t xml:space="preserve"> puede fallar, podemos </w:t>
+        <w:t xml:space="preserve">, dado que en algunos casos el algoritmo de optimización para la cantidad de clusters puede fallar, podemos </w:t>
       </w:r>
       <w:r>
         <w:rPr>
@@ -17679,69 +16536,13 @@
         <w:rPr>
           <w:lang w:val="es-ES"/>
         </w:rPr>
-        <w:t xml:space="preserve"> que los algoritmos genéticos con 200 generaciones y 100 de población no pueden optimizar la cantidad de </w:t>
-      </w:r>
-      <w:proofErr w:type="spellStart"/>
-      <w:r>
-        <w:rPr>
-          <w:lang w:val="es-ES"/>
-        </w:rPr>
-        <w:t>clusters</w:t>
-      </w:r>
-      <w:proofErr w:type="spellEnd"/>
-      <w:r>
-        <w:rPr>
-          <w:lang w:val="es-ES"/>
-        </w:rPr>
-        <w:t xml:space="preserve"> adecuadamente. Además, por lo que hemos visto hasta ahora, siempre resulta más favorable, en términos de eficiencia, fijar </w:t>
-      </w:r>
-      <w:r>
-        <w:rPr>
-          <w:lang w:val="es-ES"/>
-        </w:rPr>
-        <w:t xml:space="preserve">la cantidad de </w:t>
-      </w:r>
-      <w:proofErr w:type="spellStart"/>
-      <w:r>
-        <w:rPr>
-          <w:lang w:val="es-ES"/>
-        </w:rPr>
-        <w:t>clusters</w:t>
-      </w:r>
-      <w:proofErr w:type="spellEnd"/>
-      <w:r>
-        <w:rPr>
-          <w:lang w:val="es-ES"/>
-        </w:rPr>
-        <w:t xml:space="preserve"> a 1 y que todos trabajen conjuntamente, en lugar de seleccionar más de 1 </w:t>
-      </w:r>
-      <w:proofErr w:type="spellStart"/>
-      <w:r>
-        <w:rPr>
-          <w:lang w:val="es-ES"/>
-        </w:rPr>
-        <w:t>cluster</w:t>
-      </w:r>
-      <w:proofErr w:type="spellEnd"/>
-      <w:r>
-        <w:rPr>
-          <w:lang w:val="es-ES"/>
-        </w:rPr>
-        <w:t xml:space="preserve">. En los siguientes apartados comprobaremos si en algún caso resulta favorable cambiar la cantidad de </w:t>
-      </w:r>
-      <w:proofErr w:type="spellStart"/>
-      <w:r>
-        <w:rPr>
-          <w:lang w:val="es-ES"/>
-        </w:rPr>
-        <w:t>clusters</w:t>
-      </w:r>
-      <w:proofErr w:type="spellEnd"/>
-      <w:r>
-        <w:rPr>
-          <w:lang w:val="es-ES"/>
-        </w:rPr>
-        <w:t xml:space="preserve"> o no.</w:t>
+        <w:t xml:space="preserve"> que los algoritmos genéticos con 200 generaciones y 100 de población no pueden optimizar la cantidad de clusters adecuadamente. Además, por lo que hemos visto hasta ahora, siempre resulta más favorable, en términos de eficiencia, fijar </w:t>
+      </w:r>
+      <w:r>
+        <w:rPr>
+          <w:lang w:val="es-ES"/>
+        </w:rPr>
+        <w:t>la cantidad de clusters a 1 y que todos trabajen conjuntamente, en lugar de seleccionar más de 1 cluster. En los siguientes apartados comprobaremos si en algún caso resulta favorable cambiar la cantidad de clusters o no.</w:t>
       </w:r>
     </w:p>
     <w:p>
@@ -17769,18 +16570,8 @@
           <w:u w:val="single"/>
           <w:lang w:val="es-ES"/>
         </w:rPr>
-        <w:t xml:space="preserve">--Comparativa de </w:t>
-      </w:r>
-      <w:proofErr w:type="spellStart"/>
-      <w:r>
-        <w:rPr>
-          <w:b/>
-          <w:u w:val="single"/>
-          <w:lang w:val="es-ES"/>
-        </w:rPr>
-        <w:t>clusters</w:t>
-      </w:r>
-      <w:proofErr w:type="spellEnd"/>
+        <w:t>--Comparativa de clusters</w:t>
+      </w:r>
     </w:p>
     <w:p>
       <w:pPr>
@@ -17789,8 +16580,209 @@
           <w:lang w:val="es-ES"/>
         </w:rPr>
       </w:pPr>
+    </w:p>
+    <w:p>
+      <w:pPr>
+        <w:pStyle w:val="Sinespaciado"/>
+        <w:rPr>
+          <w:lang w:val="es-ES"/>
+        </w:rPr>
+      </w:pPr>
+      <w:r>
+        <w:rPr>
+          <w:lang w:val="es-ES"/>
+        </w:rPr>
+        <w:t xml:space="preserve">En este apartado se llevará a cabo una comparativa de la eficiencia obtenida en función de la cantidad de clusters y la cantidad de sensores, según los experimentos de este caso de estudio. En la figura siguiente, podemos ver la eficiencia obtenida según la cantidad de sensores. La línea azul representa la eficiencia cuando todos los sensores se </w:t>
+      </w:r>
+      <w:r>
+        <w:rPr>
+          <w:lang w:val="es-ES"/>
+        </w:rPr>
+        <w:lastRenderedPageBreak/>
+        <w:t>agrupan en un solo cluster; la línea roja representará la eficiencia en caso de que los sensores se hayan distribuido en 2 clusters; la verde, 3 clusters; la negra representa la eficiencia obtenida cuando la cantidad de clusters ha sido optimizada.</w:t>
+      </w:r>
+    </w:p>
+    <w:p>
+      <w:pPr>
+        <w:pStyle w:val="Sinespaciado"/>
+        <w:rPr>
+          <w:lang w:val="es-ES"/>
+        </w:rPr>
+      </w:pPr>
+    </w:p>
+    <w:p>
+      <w:pPr>
+        <w:pStyle w:val="Sinespaciado"/>
+        <w:ind w:left="-1134" w:right="-1135" w:firstLine="0"/>
+        <w:rPr>
+          <w:lang w:val="es-ES"/>
+        </w:rPr>
+      </w:pPr>
+      <w:r>
+        <w:rPr>
+          <w:noProof/>
+          <w:lang w:val="es-ES" w:eastAsia="es-ES"/>
+        </w:rPr>
+        <w:drawing>
+          <wp:inline distT="0" distB="0" distL="0" distR="0">
+            <wp:extent cx="6800625" cy="3714750"/>
+            <wp:effectExtent l="19050" t="19050" r="19685" b="19050"/>
+            <wp:docPr id="1" name="Imagen 1"/>
+            <wp:cNvGraphicFramePr>
+              <a:graphicFrameLocks xmlns:a="http://schemas.openxmlformats.org/drawingml/2006/main" noChangeAspect="1"/>
+            </wp:cNvGraphicFramePr>
+            <a:graphic xmlns:a="http://schemas.openxmlformats.org/drawingml/2006/main">
+              <a:graphicData uri="http://schemas.openxmlformats.org/drawingml/2006/picture">
+                <pic:pic xmlns:pic="http://schemas.openxmlformats.org/drawingml/2006/picture">
+                  <pic:nvPicPr>
+                    <pic:cNvPr id="0" name="Picture 2"/>
+                    <pic:cNvPicPr>
+                      <a:picLocks noChangeAspect="1" noChangeArrowheads="1"/>
+                    </pic:cNvPicPr>
+                  </pic:nvPicPr>
+                  <pic:blipFill rotWithShape="1">
+                    <a:blip r:embed="rId24">
+                      <a:extLst>
+                        <a:ext uri="{28A0092B-C50C-407E-A947-70E740481C1C}">
+                          <a14:useLocalDpi xmlns:a14="http://schemas.microsoft.com/office/drawing/2010/main" val="0"/>
+                        </a:ext>
+                      </a:extLst>
+                    </a:blip>
+                    <a:srcRect l="9884" t="2592" r="8039" b="3334"/>
+                    <a:stretch/>
+                  </pic:blipFill>
+                  <pic:spPr bwMode="auto">
+                    <a:xfrm>
+                      <a:off x="0" y="0"/>
+                      <a:ext cx="6805300" cy="3717304"/>
+                    </a:xfrm>
+                    <a:prstGeom prst="rect">
+                      <a:avLst/>
+                    </a:prstGeom>
+                    <a:noFill/>
+                    <a:ln w="9525" cap="flat" cmpd="sng" algn="ctr">
+                      <a:solidFill>
+                        <a:srgbClr val="1F497D"/>
+                      </a:solidFill>
+                      <a:prstDash val="solid"/>
+                      <a:round/>
+                      <a:headEnd type="none" w="med" len="med"/>
+                      <a:tailEnd type="none" w="med" len="med"/>
+                    </a:ln>
+                    <a:extLst>
+                      <a:ext uri="{53640926-AAD7-44D8-BBD7-CCE9431645EC}">
+                        <a14:shadowObscured xmlns:a14="http://schemas.microsoft.com/office/drawing/2010/main"/>
+                      </a:ext>
+                    </a:extLst>
+                  </pic:spPr>
+                </pic:pic>
+              </a:graphicData>
+            </a:graphic>
+          </wp:inline>
+        </w:drawing>
+      </w:r>
+    </w:p>
+    <w:p>
+      <w:pPr>
+        <w:pStyle w:val="Sinespaciado"/>
+        <w:rPr>
+          <w:lang w:val="es-ES"/>
+        </w:rPr>
+      </w:pPr>
+    </w:p>
+    <w:p>
+      <w:pPr>
+        <w:pStyle w:val="Sinespaciado"/>
+        <w:rPr>
+          <w:lang w:val="es-ES"/>
+        </w:rPr>
+      </w:pPr>
+      <w:r>
+        <w:rPr>
+          <w:lang w:val="es-ES"/>
+        </w:rPr>
+        <w:t>Analizando las gráficas, vemos que la mejor opción es agrupar los sensores en único cluster, pues en todos los casos se obtiene una mayor eficiencia. En cuanto a usar 2 clusters, vemos cómo la eficiencia se reduce significativamente, como ya hemos estudiado en los apartados anteriores. Usar 3 clusters no es una opción recomendable, pues reduce la eficiencia a más de la mitad.</w:t>
+      </w:r>
+    </w:p>
+    <w:p>
+      <w:pPr>
+        <w:pStyle w:val="Sinespaciado"/>
+        <w:rPr>
+          <w:lang w:val="es-ES"/>
+        </w:rPr>
+      </w:pPr>
+    </w:p>
+    <w:p>
+      <w:pPr>
+        <w:pStyle w:val="Sinespaciado"/>
+        <w:rPr>
+          <w:lang w:val="es-ES"/>
+        </w:rPr>
+      </w:pPr>
+      <w:r>
+        <w:rPr>
+          <w:lang w:val="es-ES"/>
+        </w:rPr>
+        <w:t>En cuanto a optar por la opción de usar clusters optimizados, vemos que se obtienen resultados ligeramente inferiores a utilizar 1 cluster, aunque superiores a utilizar 2 clusters. En cualquier caso, esta tampoco es una buena opción, pues la eficiencia se reduce.</w:t>
+      </w:r>
+    </w:p>
+    <w:p>
+      <w:pPr>
+        <w:pStyle w:val="Sinespaciado"/>
+        <w:rPr>
+          <w:lang w:val="es-ES"/>
+        </w:rPr>
+      </w:pPr>
+    </w:p>
+    <w:p>
+      <w:pPr>
+        <w:pStyle w:val="Sinespaciado"/>
+        <w:rPr>
+          <w:lang w:val="es-ES"/>
+        </w:rPr>
+      </w:pPr>
+      <w:r>
+        <w:rPr>
+          <w:lang w:val="es-ES"/>
+        </w:rPr>
+        <w:t>Como ya se ha comentado en el apartado XXXAPARTADO_DE_ESTE_CASO_DE_ESTUDIO_1_CLUSTER, la eficiencia para 50 sensores se reduce con respecto a la eficiencia para 20 sensores, contrario a lo que cabría esperar, pues el uso del beamforming mejora a medida que aumenta el número de antenas.</w:t>
+      </w:r>
+      <w:r>
+        <w:rPr>
+          <w:lang w:val="es-ES"/>
+        </w:rPr>
+        <w:t xml:space="preserve"> En el apartado XXX_CASOS_NUEVOS, se mostrará una posible explicación a este efecto.</w:t>
+      </w:r>
       <w:bookmarkStart w:id="0" w:name="_GoBack"/>
       <w:bookmarkEnd w:id="0"/>
+    </w:p>
+    <w:p>
+      <w:pPr>
+        <w:pStyle w:val="Sinespaciado"/>
+        <w:rPr>
+          <w:lang w:val="es-ES"/>
+        </w:rPr>
+      </w:pPr>
+    </w:p>
+    <w:p>
+      <w:pPr>
+        <w:pStyle w:val="Sinespaciado"/>
+        <w:rPr>
+          <w:lang w:val="es-ES"/>
+        </w:rPr>
+      </w:pPr>
+      <w:r>
+        <w:rPr>
+          <w:lang w:val="es-ES"/>
+        </w:rPr>
+        <w:t>Así, como conclusión a este apartado, podemos afirmar que en un escenario como el que se presenta en este caso de estudio, la opción óptima será distribuir los sensores en un solo cluster, de manera que todos funcionen de forma conjunta para llevar a cabo el beamforming.</w:t>
+      </w:r>
+      <w:r>
+        <w:rPr>
+          <w:lang w:val="es-ES"/>
+        </w:rPr>
+        <w:t xml:space="preserve"> De este modo, se puede conseguir prolongar la vida de los sensores hasta en 8.5 veces en caso de usar 20 sensores, con respecto a aquellos que no usen beamforming.</w:t>
+      </w:r>
     </w:p>
     <w:sectPr>
       <w:pgSz w:w="11906" w:h="16838"/>
@@ -17825,7 +16817,7 @@
         <v:path o:extrusionok="f" gradientshapeok="t" o:connecttype="rect"/>
         <o:lock v:ext="edit" aspectratio="t"/>
       </v:shapetype>
-      <v:shape id="_x0000_i1027" type="#_x0000_t75" style="width:11.25pt;height:11.25pt" o:bullet="t">
+      <v:shape id="_x0000_i1037" type="#_x0000_t75" style="width:11.25pt;height:11.25pt" o:bullet="t">
         <v:imagedata r:id="rId1" o:title="mso4DE5"/>
       </v:shape>
     </w:pict>

</xml_diff>